<commit_message>
rough draft of the report
</commit_message>
<xml_diff>
--- a/KoboldReport.docx
+++ b/KoboldReport.docx
@@ -416,7 +416,13 @@
         <w:t xml:space="preserve"> that demos using the package and creating the heat map</w:t>
       </w:r>
       <w:r>
-        <w:t xml:space="preserve"> (I’ll also include a pdf of the notebook in the email with this document). Since the package relies heavily on other package such as </w:t>
+        <w:t xml:space="preserve"> (I’ll also include a pdf of the notebook in the email with this document). Since the package relies heavily on other package</w:t>
+      </w:r>
+      <w:r>
+        <w:t>s,</w:t>
+      </w:r>
+      <w:r>
+        <w:t xml:space="preserve"> such as </w:t>
       </w:r>
       <w:proofErr w:type="spellStart"/>
       <w:r>
@@ -426,11 +432,17 @@
       <w:r>
         <w:t xml:space="preserve">, an </w:t>
       </w:r>
+      <w:r>
+        <w:t>`</w:t>
+      </w:r>
       <w:proofErr w:type="spellStart"/>
       <w:r>
         <w:t>environment.yml</w:t>
       </w:r>
       <w:proofErr w:type="spellEnd"/>
+      <w:r>
+        <w:t>`</w:t>
+      </w:r>
       <w:r>
         <w:t xml:space="preserve"> file is included to show the environment I used when developing the package.</w:t>
       </w:r>
@@ -562,7 +574,7 @@
         <w:t xml:space="preserve">() class to help you </w:t>
       </w:r>
       <w:r>
-        <w:t xml:space="preserve">setup the raster template used by the predictor to prediction </w:t>
+        <w:t xml:space="preserve">setup the raster template used by the predictor to predict </w:t>
       </w:r>
       <w:proofErr w:type="spellStart"/>
       <w:r>
@@ -572,6 +584,8 @@
       <w:r>
         <w:t xml:space="preserve"> at a specified location</w:t>
       </w:r>
+      <w:bookmarkStart w:id="0" w:name="_GoBack"/>
+      <w:bookmarkEnd w:id="0"/>
     </w:p>
     <w:p>
       <w:pPr>
@@ -1335,8 +1349,6 @@
           <w:lang w:val="en-US"/>
         </w:rPr>
       </w:pPr>
-      <w:bookmarkStart w:id="0" w:name="_GoBack"/>
-      <w:bookmarkEnd w:id="0"/>
     </w:p>
     <w:p>
       <w:pPr>

</xml_diff>